<commit_message>
Updated Some Minutes + added PDF Format
</commit_message>
<xml_diff>
--- a/Project Docs/Minutes/Scrums And Sprint/Minutes (2022.11.04).docx
+++ b/Project Docs/Minutes/Scrums And Sprint/Minutes (2022.11.04).docx
@@ -2,7 +2,7 @@
 <file path=word/document2.xml><?xml version="1.0" encoding="utf-8"?>
 <w:document xmlns:wpc="http://schemas.microsoft.com/office/word/2010/wordprocessingCanvas" xmlns:mc="http://schemas.openxmlformats.org/markup-compatibility/2006" xmlns:o="urn:schemas-microsoft-com:office:office" xmlns:r="http://schemas.openxmlformats.org/officeDocument/2006/relationships" xmlns:m="http://schemas.openxmlformats.org/officeDocument/2006/math" xmlns:v="urn:schemas-microsoft-com:vml" xmlns:wp14="http://schemas.microsoft.com/office/word/2010/wordprocessingDrawing" xmlns:wp="http://schemas.openxmlformats.org/drawingml/2006/wordprocessingDrawing" xmlns:w10="urn:schemas-microsoft-com:office:word" xmlns:w="http://schemas.openxmlformats.org/wordprocessingml/2006/main" xmlns:w14="http://schemas.microsoft.com/office/word/2010/wordml" xmlns:w15="http://schemas.microsoft.com/office/word/2012/wordml" xmlns:wpg="http://schemas.microsoft.com/office/word/2010/wordprocessingGroup" xmlns:wpi="http://schemas.microsoft.com/office/word/2010/wordprocessingInk" xmlns:wne="http://schemas.microsoft.com/office/word/2006/wordml" xmlns:wps="http://schemas.microsoft.com/office/word/2010/wordprocessingShape" mc:Ignorable="w14 w15 wp14">
   <w:body>
-    <w:p xmlns:wp14="http://schemas.microsoft.com/office/word/2010/wordml" wp14:textId="5CD7FEB5">
+    <w:p xmlns:wp14="http://schemas.microsoft.com/office/word/2010/wordml" wp14:textId="4AC941F5">
       <w:pPr>
         <w:spacing w:after="160" w:line="259" w:lineRule="auto"/>
         <w:rPr>
@@ -35,7 +35,7 @@
           <w:szCs w:val="22"/>
           <w:lang w:val="en-GB"/>
         </w:rPr>
-        <w:t>Meeting Date:  Tuesday 11:00AM, 4</w:t>
+        <w:t xml:space="preserve">Meeting Date:  Tuesday </w:t>
       </w:r>
       <w:r>
         <w:rPr>
@@ -50,10 +50,9 @@
           <w:color w:val="000000" w:themeColor="text1" w:themeTint="FF" w:themeShade="FF"/>
           <w:sz w:val="22"/>
           <w:szCs w:val="22"/>
-          <w:vertAlign w:val="superscript"/>
-          <w:lang w:val="en-GB"/>
-        </w:rPr>
-        <w:t>th</w:t>
+          <w:lang w:val="en-GB"/>
+        </w:rPr>
+        <w:t>4:15PM</w:t>
       </w:r>
       <w:r>
         <w:rPr>
@@ -70,6 +69,41 @@
           <w:szCs w:val="22"/>
           <w:lang w:val="en-GB"/>
         </w:rPr>
+        <w:t>, 4</w:t>
+      </w:r>
+      <w:r>
+        <w:rPr>
+          <w:rFonts w:ascii="Calibri" w:hAnsi="Calibri" w:eastAsia="Calibri" w:cs="Calibri"/>
+          <w:b w:val="1"/>
+          <w:bCs w:val="1"/>
+          <w:i w:val="0"/>
+          <w:iCs w:val="0"/>
+          <w:caps w:val="0"/>
+          <w:smallCaps w:val="0"/>
+          <w:noProof w:val="0"/>
+          <w:color w:val="000000" w:themeColor="text1" w:themeTint="FF" w:themeShade="FF"/>
+          <w:sz w:val="22"/>
+          <w:szCs w:val="22"/>
+          <w:vertAlign w:val="superscript"/>
+          <w:lang w:val="en-GB"/>
+        </w:rPr>
+        <w:t>th</w:t>
+      </w:r>
+      <w:r>
+        <w:rPr>
+          <w:rFonts w:ascii="Calibri" w:hAnsi="Calibri" w:eastAsia="Calibri" w:cs="Calibri"/>
+          <w:b w:val="1"/>
+          <w:bCs w:val="1"/>
+          <w:i w:val="0"/>
+          <w:iCs w:val="0"/>
+          <w:caps w:val="0"/>
+          <w:smallCaps w:val="0"/>
+          <w:noProof w:val="0"/>
+          <w:color w:val="000000" w:themeColor="text1" w:themeTint="FF" w:themeShade="FF"/>
+          <w:sz w:val="22"/>
+          <w:szCs w:val="22"/>
+          <w:lang w:val="en-GB"/>
+        </w:rPr>
         <w:t xml:space="preserve"> of November 2022</w:t>
       </w:r>
     </w:p>
@@ -109,7 +143,7 @@
         <w:t>Attendees:</w:t>
       </w:r>
     </w:p>
-    <w:p xmlns:wp14="http://schemas.microsoft.com/office/word/2010/wordml" wp14:textId="2877BAAC">
+    <w:p xmlns:wp14="http://schemas.microsoft.com/office/word/2010/wordml" wp14:textId="0A2E5E56">
       <w:pPr>
         <w:spacing w:after="160" w:line="259" w:lineRule="auto"/>
         <w:rPr>
@@ -159,7 +193,7 @@
           <w:szCs w:val="22"/>
           <w:lang w:val="en-GB"/>
         </w:rPr>
-        <w:t>16</w:t>
+        <w:t>4</w:t>
       </w:r>
       <w:r>
         <w:rPr>
@@ -196,7 +230,7 @@
         <w:t>15</w:t>
       </w:r>
     </w:p>
-    <w:p xmlns:wp14="http://schemas.microsoft.com/office/word/2010/wordml" wp14:textId="7079DB78">
+    <w:p xmlns:wp14="http://schemas.microsoft.com/office/word/2010/wordml" wp14:textId="28D3C94E">
       <w:pPr>
         <w:spacing w:after="160" w:line="259" w:lineRule="auto"/>
         <w:rPr>
@@ -246,7 +280,7 @@
           <w:szCs w:val="22"/>
           <w:lang w:val="en-GB"/>
         </w:rPr>
-        <w:t>16</w:t>
+        <w:t>4</w:t>
       </w:r>
       <w:r>
         <w:rPr>
@@ -266,7 +300,7 @@
         <w:t>:15</w:t>
       </w:r>
     </w:p>
-    <w:p xmlns:wp14="http://schemas.microsoft.com/office/word/2010/wordml" wp14:textId="130DE7C7">
+    <w:p xmlns:wp14="http://schemas.microsoft.com/office/word/2010/wordml" wp14:textId="25959DBD">
       <w:pPr>
         <w:spacing w:after="160" w:line="259" w:lineRule="auto"/>
         <w:rPr>
@@ -299,24 +333,24 @@
           <w:szCs w:val="22"/>
           <w:lang w:val="en-GB"/>
         </w:rPr>
-        <w:t>Justin: 1</w:t>
-      </w:r>
-      <w:r>
-        <w:rPr>
-          <w:rFonts w:ascii="Calibri" w:hAnsi="Calibri" w:eastAsia="Calibri" w:cs="Calibri"/>
-          <w:b w:val="0"/>
-          <w:bCs w:val="0"/>
-          <w:i w:val="0"/>
-          <w:iCs w:val="0"/>
-          <w:caps w:val="0"/>
-          <w:smallCaps w:val="0"/>
-          <w:noProof w:val="0"/>
-          <w:color w:val="000000" w:themeColor="text1" w:themeTint="FF" w:themeShade="FF"/>
-          <w:sz w:val="22"/>
-          <w:szCs w:val="22"/>
-          <w:lang w:val="en-GB"/>
-        </w:rPr>
-        <w:t>6</w:t>
+        <w:t xml:space="preserve">Justin: </w:t>
+      </w:r>
+      <w:r>
+        <w:rPr>
+          <w:rFonts w:ascii="Calibri" w:hAnsi="Calibri" w:eastAsia="Calibri" w:cs="Calibri"/>
+          <w:b w:val="0"/>
+          <w:bCs w:val="0"/>
+          <w:i w:val="0"/>
+          <w:iCs w:val="0"/>
+          <w:caps w:val="0"/>
+          <w:smallCaps w:val="0"/>
+          <w:noProof w:val="0"/>
+          <w:color w:val="000000" w:themeColor="text1" w:themeTint="FF" w:themeShade="FF"/>
+          <w:sz w:val="22"/>
+          <w:szCs w:val="22"/>
+          <w:lang w:val="en-GB"/>
+        </w:rPr>
+        <w:t>4</w:t>
       </w:r>
       <w:r>
         <w:rPr>
@@ -395,9 +429,16 @@
     <w:p xmlns:wp14="http://schemas.microsoft.com/office/word/2010/wordml" wp14:textId="203E7392">
       <w:pPr>
         <w:pStyle w:val="Normal"/>
-      </w:pPr>
-      <w:r>
-        <w:rPr/>
+        <w:rPr>
+          <w:b w:val="1"/>
+          <w:bCs w:val="1"/>
+        </w:rPr>
+      </w:pPr>
+      <w:r>
+        <w:rPr>
+          <w:b w:val="1"/>
+          <w:bCs w:val="1"/>
+        </w:rPr>
         <w:t>Pre-initial Client Meeting:</w:t>
       </w:r>
     </w:p>
@@ -425,9 +466,16 @@
     <w:p>
       <w:pPr>
         <w:pStyle w:val="Normal"/>
-      </w:pPr>
-      <w:r>
-        <w:rPr/>
+        <w:rPr>
+          <w:b w:val="1"/>
+          <w:bCs w:val="1"/>
+        </w:rPr>
+      </w:pPr>
+      <w:r>
+        <w:rPr>
+          <w:b w:val="1"/>
+          <w:bCs w:val="1"/>
+        </w:rPr>
         <w:t>Questions to ask the client during the meeting:</w:t>
       </w:r>
     </w:p>
@@ -474,7 +522,15 @@
       </w:pPr>
       <w:r>
         <w:rPr/>
-        <w:t>What data do you want to store?</w:t>
+        <w:t xml:space="preserve">What data do you want to </w:t>
+      </w:r>
+      <w:r>
+        <w:rPr/>
+        <w:t xml:space="preserve">collect and </w:t>
+      </w:r>
+      <w:r>
+        <w:rPr/>
+        <w:t>store?</w:t>
       </w:r>
     </w:p>
     <w:p>

</xml_diff>

<commit_message>
Merged my meeting notes with Kieran's
</commit_message>
<xml_diff>
--- a/Project Docs/Minutes/Scrums And Sprint/Minutes (2022.11.04).docx
+++ b/Project Docs/Minutes/Scrums And Sprint/Minutes (2022.11.04).docx
@@ -1,480 +1,240 @@
 
-<file path=word/document2.xml><?xml version="1.0" encoding="utf-8"?>
-<w:document xmlns:wpc="http://schemas.microsoft.com/office/word/2010/wordprocessingCanvas" xmlns:mc="http://schemas.openxmlformats.org/markup-compatibility/2006" xmlns:o="urn:schemas-microsoft-com:office:office" xmlns:r="http://schemas.openxmlformats.org/officeDocument/2006/relationships" xmlns:m="http://schemas.openxmlformats.org/officeDocument/2006/math" xmlns:v="urn:schemas-microsoft-com:vml" xmlns:wp14="http://schemas.microsoft.com/office/word/2010/wordprocessingDrawing" xmlns:wp="http://schemas.openxmlformats.org/drawingml/2006/wordprocessingDrawing" xmlns:w10="urn:schemas-microsoft-com:office:word" xmlns:w="http://schemas.openxmlformats.org/wordprocessingml/2006/main" xmlns:w14="http://schemas.microsoft.com/office/word/2010/wordml" xmlns:w15="http://schemas.microsoft.com/office/word/2012/wordml" xmlns:wpg="http://schemas.microsoft.com/office/word/2010/wordprocessingGroup" xmlns:wpi="http://schemas.microsoft.com/office/word/2010/wordprocessingInk" xmlns:wne="http://schemas.microsoft.com/office/word/2006/wordml" xmlns:wps="http://schemas.microsoft.com/office/word/2010/wordprocessingShape" mc:Ignorable="w14 w15 wp14">
+<file path=word/document.xml><?xml version="1.0" encoding="utf-8"?>
+<w:document xmlns:wpc="http://schemas.microsoft.com/office/word/2010/wordprocessingCanvas" xmlns:cx="http://schemas.microsoft.com/office/drawing/2014/chartex" xmlns:cx1="http://schemas.microsoft.com/office/drawing/2015/9/8/chartex" xmlns:cx2="http://schemas.microsoft.com/office/drawing/2015/10/21/chartex" xmlns:cx3="http://schemas.microsoft.com/office/drawing/2016/5/9/chartex" xmlns:cx4="http://schemas.microsoft.com/office/drawing/2016/5/10/chartex" xmlns:cx5="http://schemas.microsoft.com/office/drawing/2016/5/11/chartex" xmlns:cx6="http://schemas.microsoft.com/office/drawing/2016/5/12/chartex" xmlns:cx7="http://schemas.microsoft.com/office/drawing/2016/5/13/chartex" xmlns:cx8="http://schemas.microsoft.com/office/drawing/2016/5/14/chartex" xmlns:mc="http://schemas.openxmlformats.org/markup-compatibility/2006" xmlns:aink="http://schemas.microsoft.com/office/drawing/2016/ink" xmlns:am3d="http://schemas.microsoft.com/office/drawing/2017/model3d" xmlns:o="urn:schemas-microsoft-com:office:office" xmlns:oel="http://schemas.microsoft.com/office/2019/extlst" xmlns:r="http://schemas.openxmlformats.org/officeDocument/2006/relationships" xmlns:m="http://schemas.openxmlformats.org/officeDocument/2006/math" xmlns:v="urn:schemas-microsoft-com:vml" xmlns:wp14="http://schemas.microsoft.com/office/word/2010/wordprocessingDrawing" xmlns:wp="http://schemas.openxmlformats.org/drawingml/2006/wordprocessingDrawing" xmlns:w10="urn:schemas-microsoft-com:office:word" xmlns:w="http://schemas.openxmlformats.org/wordprocessingml/2006/main" xmlns:w14="http://schemas.microsoft.com/office/word/2010/wordml" xmlns:w15="http://schemas.microsoft.com/office/word/2012/wordml" xmlns:w16cex="http://schemas.microsoft.com/office/word/2018/wordml/cex" xmlns:w16cid="http://schemas.microsoft.com/office/word/2016/wordml/cid" xmlns:w16="http://schemas.microsoft.com/office/word/2018/wordml" xmlns:w16sdtdh="http://schemas.microsoft.com/office/word/2020/wordml/sdtdatahash" xmlns:w16se="http://schemas.microsoft.com/office/word/2015/wordml/symex" xmlns:wpg="http://schemas.microsoft.com/office/word/2010/wordprocessingGroup" xmlns:wpi="http://schemas.microsoft.com/office/word/2010/wordprocessingInk" xmlns:wne="http://schemas.microsoft.com/office/word/2006/wordml" xmlns:wps="http://schemas.microsoft.com/office/word/2010/wordprocessingShape" mc:Ignorable="w14 w15 w16se w16cid w16 w16cex w16sdtdh wp14">
   <w:body>
-    <w:p xmlns:wp14="http://schemas.microsoft.com/office/word/2010/wordml" wp14:textId="4AC941F5">
-      <w:pPr>
-        <w:spacing w:after="160" w:line="259" w:lineRule="auto"/>
-        <w:rPr>
-          <w:rFonts w:ascii="Calibri" w:hAnsi="Calibri" w:eastAsia="Calibri" w:cs="Calibri"/>
-          <w:b w:val="0"/>
-          <w:bCs w:val="0"/>
-          <w:i w:val="0"/>
-          <w:iCs w:val="0"/>
-          <w:caps w:val="0"/>
-          <w:smallCaps w:val="0"/>
-          <w:noProof w:val="0"/>
-          <w:color w:val="000000" w:themeColor="text1" w:themeTint="FF" w:themeShade="FF"/>
-          <w:sz w:val="22"/>
-          <w:szCs w:val="22"/>
-          <w:lang w:val="en-GB"/>
-        </w:rPr>
-      </w:pPr>
-      <w:r>
-        <w:rPr>
-          <w:rFonts w:ascii="Calibri" w:hAnsi="Calibri" w:eastAsia="Calibri" w:cs="Calibri"/>
-          <w:b w:val="1"/>
-          <w:bCs w:val="1"/>
-          <w:i w:val="0"/>
-          <w:iCs w:val="0"/>
-          <w:caps w:val="0"/>
-          <w:smallCaps w:val="0"/>
-          <w:noProof w:val="0"/>
-          <w:color w:val="000000" w:themeColor="text1" w:themeTint="FF" w:themeShade="FF"/>
-          <w:sz w:val="22"/>
-          <w:szCs w:val="22"/>
-          <w:lang w:val="en-GB"/>
+    <w:p>
+      <w:pPr>
+        <w:rPr>
+          <w:rFonts w:ascii="Calibri" w:eastAsia="Calibri" w:hAnsi="Calibri" w:cs="Calibri"/>
+          <w:color w:val="000000" w:themeColor="text1"/>
+        </w:rPr>
+      </w:pPr>
+      <w:r>
+        <w:rPr>
+          <w:rFonts w:ascii="Calibri" w:eastAsia="Calibri" w:hAnsi="Calibri" w:cs="Calibri"/>
+          <w:b/>
+          <w:bCs/>
+          <w:color w:val="000000" w:themeColor="text1"/>
         </w:rPr>
         <w:t xml:space="preserve">Meeting Date:  Tuesday </w:t>
       </w:r>
       <w:r>
         <w:rPr>
-          <w:rFonts w:ascii="Calibri" w:hAnsi="Calibri" w:eastAsia="Calibri" w:cs="Calibri"/>
-          <w:b w:val="1"/>
-          <w:bCs w:val="1"/>
-          <w:i w:val="0"/>
-          <w:iCs w:val="0"/>
-          <w:caps w:val="0"/>
-          <w:smallCaps w:val="0"/>
-          <w:noProof w:val="0"/>
-          <w:color w:val="000000" w:themeColor="text1" w:themeTint="FF" w:themeShade="FF"/>
-          <w:sz w:val="22"/>
-          <w:szCs w:val="22"/>
-          <w:lang w:val="en-GB"/>
+          <w:rFonts w:ascii="Calibri" w:eastAsia="Calibri" w:hAnsi="Calibri" w:cs="Calibri"/>
+          <w:b/>
+          <w:bCs/>
+          <w:color w:val="000000" w:themeColor="text1"/>
         </w:rPr>
         <w:t>4:15PM</w:t>
       </w:r>
       <w:r>
         <w:rPr>
-          <w:rFonts w:ascii="Calibri" w:hAnsi="Calibri" w:eastAsia="Calibri" w:cs="Calibri"/>
-          <w:b w:val="1"/>
-          <w:bCs w:val="1"/>
-          <w:i w:val="0"/>
-          <w:iCs w:val="0"/>
-          <w:caps w:val="0"/>
-          <w:smallCaps w:val="0"/>
-          <w:noProof w:val="0"/>
-          <w:color w:val="000000" w:themeColor="text1" w:themeTint="FF" w:themeShade="FF"/>
-          <w:sz w:val="22"/>
-          <w:szCs w:val="22"/>
-          <w:lang w:val="en-GB"/>
+          <w:rFonts w:ascii="Calibri" w:eastAsia="Calibri" w:hAnsi="Calibri" w:cs="Calibri"/>
+          <w:b/>
+          <w:bCs/>
+          <w:color w:val="000000" w:themeColor="text1"/>
         </w:rPr>
         <w:t>, 4</w:t>
       </w:r>
       <w:r>
         <w:rPr>
-          <w:rFonts w:ascii="Calibri" w:hAnsi="Calibri" w:eastAsia="Calibri" w:cs="Calibri"/>
-          <w:b w:val="1"/>
-          <w:bCs w:val="1"/>
-          <w:i w:val="0"/>
-          <w:iCs w:val="0"/>
-          <w:caps w:val="0"/>
-          <w:smallCaps w:val="0"/>
-          <w:noProof w:val="0"/>
-          <w:color w:val="000000" w:themeColor="text1" w:themeTint="FF" w:themeShade="FF"/>
-          <w:sz w:val="22"/>
-          <w:szCs w:val="22"/>
+          <w:rFonts w:ascii="Calibri" w:eastAsia="Calibri" w:hAnsi="Calibri" w:cs="Calibri"/>
+          <w:b/>
+          <w:bCs/>
+          <w:color w:val="000000" w:themeColor="text1"/>
           <w:vertAlign w:val="superscript"/>
-          <w:lang w:val="en-GB"/>
         </w:rPr>
         <w:t>th</w:t>
       </w:r>
       <w:r>
         <w:rPr>
-          <w:rFonts w:ascii="Calibri" w:hAnsi="Calibri" w:eastAsia="Calibri" w:cs="Calibri"/>
-          <w:b w:val="1"/>
-          <w:bCs w:val="1"/>
-          <w:i w:val="0"/>
-          <w:iCs w:val="0"/>
-          <w:caps w:val="0"/>
-          <w:smallCaps w:val="0"/>
-          <w:noProof w:val="0"/>
-          <w:color w:val="000000" w:themeColor="text1" w:themeTint="FF" w:themeShade="FF"/>
-          <w:sz w:val="22"/>
-          <w:szCs w:val="22"/>
-          <w:lang w:val="en-GB"/>
+          <w:rFonts w:ascii="Calibri" w:eastAsia="Calibri" w:hAnsi="Calibri" w:cs="Calibri"/>
+          <w:b/>
+          <w:bCs/>
+          <w:color w:val="000000" w:themeColor="text1"/>
         </w:rPr>
         <w:t xml:space="preserve"> of November 2022</w:t>
       </w:r>
     </w:p>
-    <w:p xmlns:wp14="http://schemas.microsoft.com/office/word/2010/wordml" wp14:textId="6063DAB0">
-      <w:pPr>
-        <w:spacing w:after="160" w:line="259" w:lineRule="auto"/>
-        <w:rPr>
-          <w:rFonts w:ascii="Calibri" w:hAnsi="Calibri" w:eastAsia="Calibri" w:cs="Calibri"/>
-          <w:b w:val="0"/>
-          <w:bCs w:val="0"/>
-          <w:i w:val="0"/>
-          <w:iCs w:val="0"/>
-          <w:caps w:val="0"/>
-          <w:smallCaps w:val="0"/>
-          <w:noProof w:val="0"/>
-          <w:color w:val="000000" w:themeColor="text1" w:themeTint="FF" w:themeShade="FF"/>
-          <w:sz w:val="22"/>
-          <w:szCs w:val="22"/>
-          <w:lang w:val="en-GB"/>
-        </w:rPr>
-      </w:pPr>
-      <w:r>
-        <w:rPr>
-          <w:rFonts w:ascii="Calibri" w:hAnsi="Calibri" w:eastAsia="Calibri" w:cs="Calibri"/>
-          <w:b w:val="1"/>
-          <w:bCs w:val="1"/>
-          <w:i w:val="0"/>
-          <w:iCs w:val="0"/>
-          <w:caps w:val="0"/>
-          <w:smallCaps w:val="0"/>
-          <w:noProof w:val="0"/>
-          <w:color w:val="000000" w:themeColor="text1" w:themeTint="FF" w:themeShade="FF"/>
-          <w:sz w:val="22"/>
-          <w:szCs w:val="22"/>
-          <w:lang w:val="en-GB"/>
+    <w:p>
+      <w:pPr>
+        <w:rPr>
+          <w:rFonts w:ascii="Calibri" w:eastAsia="Calibri" w:hAnsi="Calibri" w:cs="Calibri"/>
+          <w:color w:val="000000" w:themeColor="text1"/>
+        </w:rPr>
+      </w:pPr>
+      <w:r>
+        <w:rPr>
+          <w:rFonts w:ascii="Calibri" w:eastAsia="Calibri" w:hAnsi="Calibri" w:cs="Calibri"/>
+          <w:b/>
+          <w:bCs/>
+          <w:color w:val="000000" w:themeColor="text1"/>
         </w:rPr>
         <w:t>Attendees:</w:t>
       </w:r>
     </w:p>
-    <w:p xmlns:wp14="http://schemas.microsoft.com/office/word/2010/wordml" wp14:textId="0A2E5E56">
-      <w:pPr>
-        <w:spacing w:after="160" w:line="259" w:lineRule="auto"/>
-        <w:rPr>
-          <w:rFonts w:ascii="Calibri" w:hAnsi="Calibri" w:eastAsia="Calibri" w:cs="Calibri"/>
-          <w:b w:val="0"/>
-          <w:bCs w:val="0"/>
-          <w:i w:val="0"/>
-          <w:iCs w:val="0"/>
-          <w:caps w:val="0"/>
-          <w:smallCaps w:val="0"/>
-          <w:noProof w:val="0"/>
-          <w:color w:val="000000" w:themeColor="text1" w:themeTint="FF" w:themeShade="FF"/>
-          <w:sz w:val="22"/>
-          <w:szCs w:val="22"/>
-          <w:lang w:val="en-GB"/>
-        </w:rPr>
-      </w:pPr>
-      <w:r>
-        <w:rPr>
-          <w:rFonts w:ascii="Calibri" w:hAnsi="Calibri" w:eastAsia="Calibri" w:cs="Calibri"/>
-          <w:b w:val="0"/>
-          <w:bCs w:val="0"/>
-          <w:i w:val="0"/>
-          <w:iCs w:val="0"/>
-          <w:caps w:val="0"/>
-          <w:smallCaps w:val="0"/>
-          <w:noProof w:val="0"/>
-          <w:color w:val="000000" w:themeColor="text1" w:themeTint="FF" w:themeShade="FF"/>
-          <w:sz w:val="22"/>
-          <w:szCs w:val="22"/>
-          <w:lang w:val="en-GB"/>
+    <w:p>
+      <w:pPr>
+        <w:rPr>
+          <w:rFonts w:ascii="Calibri" w:eastAsia="Calibri" w:hAnsi="Calibri" w:cs="Calibri"/>
+          <w:color w:val="000000" w:themeColor="text1"/>
+        </w:rPr>
+      </w:pPr>
+      <w:r>
+        <w:rPr>
+          <w:rFonts w:ascii="Calibri" w:eastAsia="Calibri" w:hAnsi="Calibri" w:cs="Calibri"/>
+          <w:color w:val="000000" w:themeColor="text1"/>
         </w:rPr>
         <w:t xml:space="preserve">Kieran: </w:t>
       </w:r>
       <w:r>
         <w:rPr>
-          <w:rFonts w:ascii="Calibri" w:hAnsi="Calibri" w:eastAsia="Calibri" w:cs="Calibri"/>
-          <w:b w:val="0"/>
-          <w:bCs w:val="0"/>
-          <w:i w:val="0"/>
-          <w:iCs w:val="0"/>
-          <w:caps w:val="0"/>
-          <w:smallCaps w:val="0"/>
-          <w:noProof w:val="0"/>
-          <w:color w:val="000000" w:themeColor="text1" w:themeTint="FF" w:themeShade="FF"/>
-          <w:sz w:val="22"/>
-          <w:szCs w:val="22"/>
-          <w:lang w:val="en-GB"/>
+          <w:rFonts w:ascii="Calibri" w:eastAsia="Calibri" w:hAnsi="Calibri" w:cs="Calibri"/>
+          <w:color w:val="000000" w:themeColor="text1"/>
         </w:rPr>
         <w:t>4</w:t>
       </w:r>
       <w:r>
         <w:rPr>
-          <w:rFonts w:ascii="Calibri" w:hAnsi="Calibri" w:eastAsia="Calibri" w:cs="Calibri"/>
-          <w:b w:val="0"/>
-          <w:bCs w:val="0"/>
-          <w:i w:val="0"/>
-          <w:iCs w:val="0"/>
-          <w:caps w:val="0"/>
-          <w:smallCaps w:val="0"/>
-          <w:noProof w:val="0"/>
-          <w:color w:val="000000" w:themeColor="text1" w:themeTint="FF" w:themeShade="FF"/>
-          <w:sz w:val="22"/>
-          <w:szCs w:val="22"/>
-          <w:lang w:val="en-GB"/>
+          <w:rFonts w:ascii="Calibri" w:eastAsia="Calibri" w:hAnsi="Calibri" w:cs="Calibri"/>
+          <w:color w:val="000000" w:themeColor="text1"/>
         </w:rPr>
         <w:t>:</w:t>
       </w:r>
       <w:r>
         <w:rPr>
-          <w:rFonts w:ascii="Calibri" w:hAnsi="Calibri" w:eastAsia="Calibri" w:cs="Calibri"/>
-          <w:b w:val="0"/>
-          <w:bCs w:val="0"/>
-          <w:i w:val="0"/>
-          <w:iCs w:val="0"/>
-          <w:caps w:val="0"/>
-          <w:smallCaps w:val="0"/>
-          <w:noProof w:val="0"/>
-          <w:color w:val="000000" w:themeColor="text1" w:themeTint="FF" w:themeShade="FF"/>
-          <w:sz w:val="22"/>
-          <w:szCs w:val="22"/>
-          <w:lang w:val="en-GB"/>
+          <w:rFonts w:ascii="Calibri" w:eastAsia="Calibri" w:hAnsi="Calibri" w:cs="Calibri"/>
+          <w:color w:val="000000" w:themeColor="text1"/>
         </w:rPr>
         <w:t>15</w:t>
       </w:r>
     </w:p>
-    <w:p xmlns:wp14="http://schemas.microsoft.com/office/word/2010/wordml" wp14:textId="28D3C94E">
-      <w:pPr>
-        <w:spacing w:after="160" w:line="259" w:lineRule="auto"/>
-        <w:rPr>
-          <w:rFonts w:ascii="Calibri" w:hAnsi="Calibri" w:eastAsia="Calibri" w:cs="Calibri"/>
-          <w:b w:val="0"/>
-          <w:bCs w:val="0"/>
-          <w:i w:val="0"/>
-          <w:iCs w:val="0"/>
-          <w:caps w:val="0"/>
-          <w:smallCaps w:val="0"/>
-          <w:noProof w:val="0"/>
-          <w:color w:val="000000" w:themeColor="text1" w:themeTint="FF" w:themeShade="FF"/>
-          <w:sz w:val="22"/>
-          <w:szCs w:val="22"/>
-          <w:lang w:val="en-GB"/>
-        </w:rPr>
-      </w:pPr>
-      <w:r>
-        <w:rPr>
-          <w:rFonts w:ascii="Calibri" w:hAnsi="Calibri" w:eastAsia="Calibri" w:cs="Calibri"/>
-          <w:b w:val="0"/>
-          <w:bCs w:val="0"/>
-          <w:i w:val="0"/>
-          <w:iCs w:val="0"/>
-          <w:caps w:val="0"/>
-          <w:smallCaps w:val="0"/>
-          <w:noProof w:val="0"/>
-          <w:color w:val="000000" w:themeColor="text1" w:themeTint="FF" w:themeShade="FF"/>
-          <w:sz w:val="22"/>
-          <w:szCs w:val="22"/>
-          <w:lang w:val="en-GB"/>
+    <w:p>
+      <w:pPr>
+        <w:rPr>
+          <w:rFonts w:ascii="Calibri" w:eastAsia="Calibri" w:hAnsi="Calibri" w:cs="Calibri"/>
+          <w:color w:val="000000" w:themeColor="text1"/>
+        </w:rPr>
+      </w:pPr>
+      <w:r>
+        <w:rPr>
+          <w:rFonts w:ascii="Calibri" w:eastAsia="Calibri" w:hAnsi="Calibri" w:cs="Calibri"/>
+          <w:color w:val="000000" w:themeColor="text1"/>
         </w:rPr>
         <w:t xml:space="preserve">Olly: </w:t>
       </w:r>
       <w:r>
         <w:rPr>
-          <w:rFonts w:ascii="Calibri" w:hAnsi="Calibri" w:eastAsia="Calibri" w:cs="Calibri"/>
-          <w:b w:val="0"/>
-          <w:bCs w:val="0"/>
-          <w:i w:val="0"/>
-          <w:iCs w:val="0"/>
-          <w:caps w:val="0"/>
-          <w:smallCaps w:val="0"/>
-          <w:noProof w:val="0"/>
-          <w:color w:val="000000" w:themeColor="text1" w:themeTint="FF" w:themeShade="FF"/>
-          <w:sz w:val="22"/>
-          <w:szCs w:val="22"/>
-          <w:lang w:val="en-GB"/>
+          <w:rFonts w:ascii="Calibri" w:eastAsia="Calibri" w:hAnsi="Calibri" w:cs="Calibri"/>
+          <w:color w:val="000000" w:themeColor="text1"/>
         </w:rPr>
         <w:t>4</w:t>
       </w:r>
       <w:r>
         <w:rPr>
-          <w:rFonts w:ascii="Calibri" w:hAnsi="Calibri" w:eastAsia="Calibri" w:cs="Calibri"/>
-          <w:b w:val="0"/>
-          <w:bCs w:val="0"/>
-          <w:i w:val="0"/>
-          <w:iCs w:val="0"/>
-          <w:caps w:val="0"/>
-          <w:smallCaps w:val="0"/>
-          <w:noProof w:val="0"/>
-          <w:color w:val="000000" w:themeColor="text1" w:themeTint="FF" w:themeShade="FF"/>
-          <w:sz w:val="22"/>
-          <w:szCs w:val="22"/>
-          <w:lang w:val="en-GB"/>
+          <w:rFonts w:ascii="Calibri" w:eastAsia="Calibri" w:hAnsi="Calibri" w:cs="Calibri"/>
+          <w:color w:val="000000" w:themeColor="text1"/>
         </w:rPr>
         <w:t>:15</w:t>
       </w:r>
     </w:p>
-    <w:p xmlns:wp14="http://schemas.microsoft.com/office/word/2010/wordml" wp14:textId="25959DBD">
-      <w:pPr>
-        <w:spacing w:after="160" w:line="259" w:lineRule="auto"/>
-        <w:rPr>
-          <w:rFonts w:ascii="Calibri" w:hAnsi="Calibri" w:eastAsia="Calibri" w:cs="Calibri"/>
-          <w:b w:val="0"/>
-          <w:bCs w:val="0"/>
-          <w:i w:val="0"/>
-          <w:iCs w:val="0"/>
-          <w:caps w:val="0"/>
-          <w:smallCaps w:val="0"/>
-          <w:noProof w:val="0"/>
-          <w:color w:val="000000" w:themeColor="text1" w:themeTint="FF" w:themeShade="FF"/>
-          <w:sz w:val="22"/>
-          <w:szCs w:val="22"/>
-          <w:lang w:val="en-GB"/>
-        </w:rPr>
-      </w:pPr>
-      <w:r>
-        <w:rPr>
-          <w:rFonts w:ascii="Calibri" w:hAnsi="Calibri" w:eastAsia="Calibri" w:cs="Calibri"/>
-          <w:b w:val="0"/>
-          <w:bCs w:val="0"/>
-          <w:i w:val="0"/>
-          <w:iCs w:val="0"/>
-          <w:caps w:val="0"/>
-          <w:smallCaps w:val="0"/>
-          <w:noProof w:val="0"/>
-          <w:color w:val="000000" w:themeColor="text1" w:themeTint="FF" w:themeShade="FF"/>
-          <w:sz w:val="22"/>
-          <w:szCs w:val="22"/>
-          <w:lang w:val="en-GB"/>
+    <w:p>
+      <w:pPr>
+        <w:rPr>
+          <w:rFonts w:ascii="Calibri" w:eastAsia="Calibri" w:hAnsi="Calibri" w:cs="Calibri"/>
+          <w:color w:val="000000" w:themeColor="text1"/>
+        </w:rPr>
+      </w:pPr>
+      <w:r>
+        <w:rPr>
+          <w:rFonts w:ascii="Calibri" w:eastAsia="Calibri" w:hAnsi="Calibri" w:cs="Calibri"/>
+          <w:color w:val="000000" w:themeColor="text1"/>
         </w:rPr>
         <w:t xml:space="preserve">Justin: </w:t>
       </w:r>
       <w:r>
         <w:rPr>
-          <w:rFonts w:ascii="Calibri" w:hAnsi="Calibri" w:eastAsia="Calibri" w:cs="Calibri"/>
-          <w:b w:val="0"/>
-          <w:bCs w:val="0"/>
-          <w:i w:val="0"/>
-          <w:iCs w:val="0"/>
-          <w:caps w:val="0"/>
-          <w:smallCaps w:val="0"/>
-          <w:noProof w:val="0"/>
-          <w:color w:val="000000" w:themeColor="text1" w:themeTint="FF" w:themeShade="FF"/>
-          <w:sz w:val="22"/>
-          <w:szCs w:val="22"/>
-          <w:lang w:val="en-GB"/>
+          <w:rFonts w:ascii="Calibri" w:eastAsia="Calibri" w:hAnsi="Calibri" w:cs="Calibri"/>
+          <w:color w:val="000000" w:themeColor="text1"/>
         </w:rPr>
         <w:t>4</w:t>
       </w:r>
       <w:r>
         <w:rPr>
-          <w:rFonts w:ascii="Calibri" w:hAnsi="Calibri" w:eastAsia="Calibri" w:cs="Calibri"/>
-          <w:b w:val="0"/>
-          <w:bCs w:val="0"/>
-          <w:i w:val="0"/>
-          <w:iCs w:val="0"/>
-          <w:caps w:val="0"/>
-          <w:smallCaps w:val="0"/>
-          <w:noProof w:val="0"/>
-          <w:color w:val="000000" w:themeColor="text1" w:themeTint="FF" w:themeShade="FF"/>
-          <w:sz w:val="22"/>
-          <w:szCs w:val="22"/>
-          <w:lang w:val="en-GB"/>
+          <w:rFonts w:ascii="Calibri" w:eastAsia="Calibri" w:hAnsi="Calibri" w:cs="Calibri"/>
+          <w:color w:val="000000" w:themeColor="text1"/>
         </w:rPr>
         <w:t>:15</w:t>
       </w:r>
     </w:p>
-    <w:p xmlns:wp14="http://schemas.microsoft.com/office/word/2010/wordml" wp14:textId="75FAEEB7">
-      <w:pPr>
-        <w:spacing w:after="160" w:line="259" w:lineRule="auto"/>
-        <w:rPr>
-          <w:rFonts w:ascii="Calibri" w:hAnsi="Calibri" w:eastAsia="Calibri" w:cs="Calibri"/>
-          <w:b w:val="0"/>
-          <w:bCs w:val="0"/>
-          <w:i w:val="0"/>
-          <w:iCs w:val="0"/>
-          <w:caps w:val="0"/>
-          <w:smallCaps w:val="0"/>
-          <w:noProof w:val="0"/>
-          <w:color w:val="000000" w:themeColor="text1" w:themeTint="FF" w:themeShade="FF"/>
-          <w:sz w:val="22"/>
-          <w:szCs w:val="22"/>
-          <w:lang w:val="en-GB"/>
-        </w:rPr>
-      </w:pPr>
-      <w:r>
-        <w:rPr>
-          <w:rFonts w:ascii="Calibri" w:hAnsi="Calibri" w:eastAsia="Calibri" w:cs="Calibri"/>
-          <w:b w:val="0"/>
-          <w:bCs w:val="0"/>
-          <w:i w:val="0"/>
-          <w:iCs w:val="0"/>
-          <w:caps w:val="0"/>
-          <w:smallCaps w:val="0"/>
-          <w:noProof w:val="0"/>
-          <w:color w:val="000000" w:themeColor="text1" w:themeTint="FF" w:themeShade="FF"/>
-          <w:sz w:val="22"/>
-          <w:szCs w:val="22"/>
-          <w:lang w:val="en-GB"/>
+    <w:p>
+      <w:pPr>
+        <w:rPr>
+          <w:rFonts w:ascii="Calibri" w:eastAsia="Calibri" w:hAnsi="Calibri" w:cs="Calibri"/>
+          <w:color w:val="000000" w:themeColor="text1"/>
+        </w:rPr>
+      </w:pPr>
+      <w:r>
+        <w:rPr>
+          <w:rFonts w:ascii="Calibri" w:eastAsia="Calibri" w:hAnsi="Calibri" w:cs="Calibri"/>
+          <w:color w:val="000000" w:themeColor="text1"/>
         </w:rPr>
         <w:t>Emma – No show</w:t>
       </w:r>
     </w:p>
-    <w:p xmlns:wp14="http://schemas.microsoft.com/office/word/2010/wordml" wp14:textId="16537BBA">
-      <w:pPr>
-        <w:pStyle w:val="Normal"/>
-        <w:spacing w:after="160" w:line="259" w:lineRule="auto"/>
-        <w:rPr>
-          <w:rFonts w:ascii="Calibri" w:hAnsi="Calibri" w:eastAsia="Calibri" w:cs="Calibri"/>
-          <w:b w:val="0"/>
-          <w:bCs w:val="0"/>
-          <w:i w:val="0"/>
-          <w:iCs w:val="0"/>
-          <w:caps w:val="0"/>
-          <w:smallCaps w:val="0"/>
-          <w:noProof w:val="0"/>
-          <w:color w:val="000000" w:themeColor="text1" w:themeTint="FF" w:themeShade="FF"/>
-          <w:sz w:val="22"/>
-          <w:szCs w:val="22"/>
-          <w:lang w:val="en-GB"/>
-        </w:rPr>
-      </w:pPr>
-    </w:p>
-    <w:p xmlns:wp14="http://schemas.microsoft.com/office/word/2010/wordml" wp14:textId="203E7392">
-      <w:pPr>
-        <w:pStyle w:val="Normal"/>
-        <w:rPr>
-          <w:b w:val="1"/>
-          <w:bCs w:val="1"/>
-        </w:rPr>
-      </w:pPr>
-      <w:r>
-        <w:rPr>
-          <w:b w:val="1"/>
-          <w:bCs w:val="1"/>
+    <w:p>
+      <w:pPr>
+        <w:rPr>
+          <w:rFonts w:ascii="Calibri" w:eastAsia="Calibri" w:hAnsi="Calibri" w:cs="Calibri"/>
+          <w:color w:val="000000" w:themeColor="text1"/>
+        </w:rPr>
+      </w:pPr>
+    </w:p>
+    <w:p>
+      <w:pPr>
+        <w:rPr>
+          <w:b/>
+          <w:bCs/>
+        </w:rPr>
+      </w:pPr>
+      <w:r>
+        <w:rPr>
+          <w:b/>
+          <w:bCs/>
         </w:rPr>
         <w:t>Pre-initial Client Meeting:</w:t>
       </w:r>
     </w:p>
     <w:p>
-      <w:pPr>
-        <w:pStyle w:val="Normal"/>
-      </w:pPr>
-      <w:r>
-        <w:rPr/>
-        <w:t xml:space="preserve">Discussed some ideas of what to build based on the Client event. Possibly create a web app for the </w:t>
-      </w:r>
-      <w:r>
-        <w:rPr/>
-        <w:t xml:space="preserve">drawing and do some </w:t>
-      </w:r>
-      <w:r>
-        <w:rPr/>
-        <w:t>research</w:t>
-      </w:r>
-      <w:r>
-        <w:rPr/>
-        <w:t xml:space="preserve"> on those. </w:t>
-      </w:r>
-    </w:p>
-    <w:p>
-      <w:pPr>
-        <w:pStyle w:val="Normal"/>
-        <w:rPr>
-          <w:b w:val="1"/>
-          <w:bCs w:val="1"/>
-        </w:rPr>
-      </w:pPr>
-      <w:r>
-        <w:rPr>
-          <w:b w:val="1"/>
-          <w:bCs w:val="1"/>
+      <w:r>
+        <w:t>Discussed some ideas of what to build based on the Client event.</w:t>
+      </w:r>
+      <w:r>
+        <w:t xml:space="preserve"> Implementation styles and technologies that could be utilised were discussed. We broke up the requirements that the client provided and what else we thought we could add. During this, Justin suggested creating web application for use on both desktop and on the client’s android tablets. This would drastically decrease development time overall as only one product would have to be created.</w:t>
+      </w:r>
+      <w:r>
+        <w:t xml:space="preserve"> Oliver agreed that this would be a great solution as it would allow for quick modification in the future as well as adaptability. Kieran mentioned the performance overhead associated with webapps which will have to be researched further. </w:t>
+      </w:r>
+      <w:r>
+        <w:t xml:space="preserve"> </w:t>
+      </w:r>
+    </w:p>
+    <w:p>
+      <w:r>
+        <w:t>After this, we consolidated our initial ideas and created questions for the client. These questions are essential for the planning stage of the application.</w:t>
+      </w:r>
+    </w:p>
+    <w:p>
+      <w:pPr>
+        <w:rPr>
+          <w:b/>
+          <w:bCs/>
+        </w:rPr>
+      </w:pPr>
+      <w:r>
+        <w:rPr>
+          <w:b/>
+          <w:bCs/>
         </w:rPr>
         <w:t>Questions to ask the client during the meeting:</w:t>
       </w:r>
@@ -486,10 +246,8 @@
           <w:ilvl w:val="0"/>
           <w:numId w:val="1"/>
         </w:numPr>
-        <w:rPr/>
-      </w:pPr>
-      <w:r>
-        <w:rPr/>
+      </w:pPr>
+      <w:r>
         <w:t>What hardware are you using?</w:t>
       </w:r>
     </w:p>
@@ -500,14 +258,11 @@
           <w:ilvl w:val="0"/>
           <w:numId w:val="1"/>
         </w:numPr>
-        <w:rPr/>
-      </w:pPr>
-      <w:r>
-        <w:rPr/>
+      </w:pPr>
+      <w:r>
         <w:t>What ages is the drawing app targeted towards</w:t>
       </w:r>
       <w:r>
-        <w:rPr/>
         <w:t>?</w:t>
       </w:r>
     </w:p>
@@ -518,18 +273,14 @@
           <w:ilvl w:val="0"/>
           <w:numId w:val="1"/>
         </w:numPr>
-        <w:rPr/>
-      </w:pPr>
-      <w:r>
-        <w:rPr/>
+      </w:pPr>
+      <w:r>
         <w:t xml:space="preserve">What data do you want to </w:t>
       </w:r>
       <w:r>
-        <w:rPr/>
         <w:t xml:space="preserve">collect and </w:t>
       </w:r>
       <w:r>
-        <w:rPr/>
         <w:t>store?</w:t>
       </w:r>
     </w:p>
@@ -540,10 +291,8 @@
           <w:ilvl w:val="0"/>
           <w:numId w:val="1"/>
         </w:numPr>
-        <w:rPr/>
-      </w:pPr>
-      <w:r>
-        <w:rPr/>
+      </w:pPr>
+      <w:r>
         <w:t>How are the drawings scored?</w:t>
       </w:r>
     </w:p>
@@ -554,21 +303,14 @@
           <w:ilvl w:val="0"/>
           <w:numId w:val="1"/>
         </w:numPr>
-        <w:rPr/>
-      </w:pPr>
-      <w:r>
-        <w:rPr/>
+      </w:pPr>
+      <w:r>
         <w:t>What hosting do you have?</w:t>
       </w:r>
     </w:p>
-    <w:p>
-      <w:pPr>
-        <w:pStyle w:val="Normal"/>
-        <w:ind w:left="0"/>
-      </w:pPr>
-    </w:p>
+    <w:p/>
     <w:sectPr>
-      <w:pgSz w:w="11906" w:h="16838" w:orient="portrait"/>
+      <w:pgSz w:w="11906" w:h="16838"/>
       <w:pgMar w:top="1440" w:right="1440" w:bottom="1440" w:left="1440" w:header="720" w:footer="720" w:gutter="0"/>
       <w:cols w:space="720"/>
       <w:docGrid w:linePitch="360"/>
@@ -578,11 +320,12 @@
 </file>
 
 <file path=word/numbering.xml><?xml version="1.0" encoding="utf-8"?>
-<w:numbering xmlns:w="http://schemas.openxmlformats.org/wordprocessingml/2006/main">
-  <w:abstractNum xmlns:w="http://schemas.openxmlformats.org/wordprocessingml/2006/main" w:abstractNumId="1">
-    <w:nsid w:val="6c378c93"/>
-    <w:multiLevelType xmlns:w="http://schemas.openxmlformats.org/wordprocessingml/2006/main" w:val="hybridMultilevel"/>
-    <w:lvl xmlns:w="http://schemas.openxmlformats.org/wordprocessingml/2006/main" w:ilvl="0">
+<w:numbering xmlns:wpc="http://schemas.microsoft.com/office/word/2010/wordprocessingCanvas" xmlns:cx="http://schemas.microsoft.com/office/drawing/2014/chartex" xmlns:cx1="http://schemas.microsoft.com/office/drawing/2015/9/8/chartex" xmlns:cx2="http://schemas.microsoft.com/office/drawing/2015/10/21/chartex" xmlns:cx3="http://schemas.microsoft.com/office/drawing/2016/5/9/chartex" xmlns:cx4="http://schemas.microsoft.com/office/drawing/2016/5/10/chartex" xmlns:cx5="http://schemas.microsoft.com/office/drawing/2016/5/11/chartex" xmlns:cx6="http://schemas.microsoft.com/office/drawing/2016/5/12/chartex" xmlns:cx7="http://schemas.microsoft.com/office/drawing/2016/5/13/chartex" xmlns:cx8="http://schemas.microsoft.com/office/drawing/2016/5/14/chartex" xmlns:mc="http://schemas.openxmlformats.org/markup-compatibility/2006" xmlns:aink="http://schemas.microsoft.com/office/drawing/2016/ink" xmlns:am3d="http://schemas.microsoft.com/office/drawing/2017/model3d" xmlns:o="urn:schemas-microsoft-com:office:office" xmlns:oel="http://schemas.microsoft.com/office/2019/extlst" xmlns:r="http://schemas.openxmlformats.org/officeDocument/2006/relationships" xmlns:m="http://schemas.openxmlformats.org/officeDocument/2006/math" xmlns:v="urn:schemas-microsoft-com:vml" xmlns:wp14="http://schemas.microsoft.com/office/word/2010/wordprocessingDrawing" xmlns:wp="http://schemas.openxmlformats.org/drawingml/2006/wordprocessingDrawing" xmlns:w10="urn:schemas-microsoft-com:office:word" xmlns:w="http://schemas.openxmlformats.org/wordprocessingml/2006/main" xmlns:w14="http://schemas.microsoft.com/office/word/2010/wordml" xmlns:w15="http://schemas.microsoft.com/office/word/2012/wordml" xmlns:w16cex="http://schemas.microsoft.com/office/word/2018/wordml/cex" xmlns:w16cid="http://schemas.microsoft.com/office/word/2016/wordml/cid" xmlns:w16="http://schemas.microsoft.com/office/word/2018/wordml" xmlns:w16sdtdh="http://schemas.microsoft.com/office/word/2020/wordml/sdtdatahash" xmlns:w16se="http://schemas.microsoft.com/office/word/2015/wordml/symex" xmlns:wpg="http://schemas.microsoft.com/office/word/2010/wordprocessingGroup" xmlns:wpi="http://schemas.microsoft.com/office/word/2010/wordprocessingInk" xmlns:wne="http://schemas.microsoft.com/office/word/2006/wordml" xmlns:wps="http://schemas.microsoft.com/office/word/2010/wordprocessingShape" mc:Ignorable="w14 w15 w16se w16cid w16 w16cex w16sdtdh wp14">
+  <w:abstractNum w:abstractNumId="0" w15:restartNumberingAfterBreak="0">
+    <w:nsid w:val="6C378C93"/>
+    <w:multiLevelType w:val="hybridMultilevel"/>
+    <w:tmpl w:val="C4EC271C"/>
+    <w:lvl w:ilvl="0" w:tplc="CB702452">
       <w:start w:val="1"/>
       <w:numFmt w:val="bullet"/>
       <w:lvlText w:val=""/>
@@ -591,10 +334,10 @@
         <w:ind w:left="720" w:hanging="360"/>
       </w:pPr>
       <w:rPr>
-        <w:rFonts w:hint="default" w:ascii="Symbol" w:hAnsi="Symbol"/>
+        <w:rFonts w:ascii="Symbol" w:hAnsi="Symbol" w:hint="default"/>
       </w:rPr>
     </w:lvl>
-    <w:lvl xmlns:w="http://schemas.openxmlformats.org/wordprocessingml/2006/main" w:ilvl="1">
+    <w:lvl w:ilvl="1" w:tplc="A724B6BC">
       <w:start w:val="1"/>
       <w:numFmt w:val="bullet"/>
       <w:lvlText w:val="o"/>
@@ -603,10 +346,10 @@
         <w:ind w:left="1440" w:hanging="360"/>
       </w:pPr>
       <w:rPr>
-        <w:rFonts w:hint="default" w:ascii="Courier New" w:hAnsi="Courier New"/>
+        <w:rFonts w:ascii="Courier New" w:hAnsi="Courier New" w:hint="default"/>
       </w:rPr>
     </w:lvl>
-    <w:lvl xmlns:w="http://schemas.openxmlformats.org/wordprocessingml/2006/main" w:ilvl="2">
+    <w:lvl w:ilvl="2" w:tplc="D50A7A06">
       <w:start w:val="1"/>
       <w:numFmt w:val="bullet"/>
       <w:lvlText w:val=""/>
@@ -615,10 +358,10 @@
         <w:ind w:left="2160" w:hanging="360"/>
       </w:pPr>
       <w:rPr>
-        <w:rFonts w:hint="default" w:ascii="Wingdings" w:hAnsi="Wingdings"/>
+        <w:rFonts w:ascii="Wingdings" w:hAnsi="Wingdings" w:hint="default"/>
       </w:rPr>
     </w:lvl>
-    <w:lvl xmlns:w="http://schemas.openxmlformats.org/wordprocessingml/2006/main" w:ilvl="3">
+    <w:lvl w:ilvl="3" w:tplc="9A16AA04">
       <w:start w:val="1"/>
       <w:numFmt w:val="bullet"/>
       <w:lvlText w:val=""/>
@@ -627,10 +370,10 @@
         <w:ind w:left="2880" w:hanging="360"/>
       </w:pPr>
       <w:rPr>
-        <w:rFonts w:hint="default" w:ascii="Symbol" w:hAnsi="Symbol"/>
+        <w:rFonts w:ascii="Symbol" w:hAnsi="Symbol" w:hint="default"/>
       </w:rPr>
     </w:lvl>
-    <w:lvl xmlns:w="http://schemas.openxmlformats.org/wordprocessingml/2006/main" w:ilvl="4">
+    <w:lvl w:ilvl="4" w:tplc="E766D2A4">
       <w:start w:val="1"/>
       <w:numFmt w:val="bullet"/>
       <w:lvlText w:val="o"/>
@@ -639,10 +382,10 @@
         <w:ind w:left="3600" w:hanging="360"/>
       </w:pPr>
       <w:rPr>
-        <w:rFonts w:hint="default" w:ascii="Courier New" w:hAnsi="Courier New"/>
+        <w:rFonts w:ascii="Courier New" w:hAnsi="Courier New" w:hint="default"/>
       </w:rPr>
     </w:lvl>
-    <w:lvl xmlns:w="http://schemas.openxmlformats.org/wordprocessingml/2006/main" w:ilvl="5">
+    <w:lvl w:ilvl="5" w:tplc="6BF65F14">
       <w:start w:val="1"/>
       <w:numFmt w:val="bullet"/>
       <w:lvlText w:val=""/>
@@ -651,10 +394,10 @@
         <w:ind w:left="4320" w:hanging="360"/>
       </w:pPr>
       <w:rPr>
-        <w:rFonts w:hint="default" w:ascii="Wingdings" w:hAnsi="Wingdings"/>
+        <w:rFonts w:ascii="Wingdings" w:hAnsi="Wingdings" w:hint="default"/>
       </w:rPr>
     </w:lvl>
-    <w:lvl xmlns:w="http://schemas.openxmlformats.org/wordprocessingml/2006/main" w:ilvl="6">
+    <w:lvl w:ilvl="6" w:tplc="12521780">
       <w:start w:val="1"/>
       <w:numFmt w:val="bullet"/>
       <w:lvlText w:val=""/>
@@ -663,10 +406,10 @@
         <w:ind w:left="5040" w:hanging="360"/>
       </w:pPr>
       <w:rPr>
-        <w:rFonts w:hint="default" w:ascii="Symbol" w:hAnsi="Symbol"/>
+        <w:rFonts w:ascii="Symbol" w:hAnsi="Symbol" w:hint="default"/>
       </w:rPr>
     </w:lvl>
-    <w:lvl xmlns:w="http://schemas.openxmlformats.org/wordprocessingml/2006/main" w:ilvl="7">
+    <w:lvl w:ilvl="7" w:tplc="F508F814">
       <w:start w:val="1"/>
       <w:numFmt w:val="bullet"/>
       <w:lvlText w:val="o"/>
@@ -675,10 +418,10 @@
         <w:ind w:left="5760" w:hanging="360"/>
       </w:pPr>
       <w:rPr>
-        <w:rFonts w:hint="default" w:ascii="Courier New" w:hAnsi="Courier New"/>
+        <w:rFonts w:ascii="Courier New" w:hAnsi="Courier New" w:hint="default"/>
       </w:rPr>
     </w:lvl>
-    <w:lvl xmlns:w="http://schemas.openxmlformats.org/wordprocessingml/2006/main" w:ilvl="8">
+    <w:lvl w:ilvl="8" w:tplc="C6F2DD3C">
       <w:start w:val="1"/>
       <w:numFmt w:val="bullet"/>
       <w:lvlText w:val=""/>
@@ -687,22 +430,22 @@
         <w:ind w:left="6480" w:hanging="360"/>
       </w:pPr>
       <w:rPr>
-        <w:rFonts w:hint="default" w:ascii="Wingdings" w:hAnsi="Wingdings"/>
+        <w:rFonts w:ascii="Wingdings" w:hAnsi="Wingdings" w:hint="default"/>
       </w:rPr>
     </w:lvl>
   </w:abstractNum>
-  <w:num w:numId="1">
-    <w:abstractNumId w:val="1"/>
+  <w:num w:numId="1" w16cid:durableId="1298225717">
+    <w:abstractNumId w:val="0"/>
   </w:num>
 </w:numbering>
 </file>
 
 <file path=word/styles.xml><?xml version="1.0" encoding="utf-8"?>
-<w:styles xmlns:wp14="http://schemas.microsoft.com/office/word/2010/wordprocessingDrawing" xmlns:mc="http://schemas.openxmlformats.org/markup-compatibility/2006" xmlns:r="http://schemas.openxmlformats.org/officeDocument/2006/relationships" xmlns:w="http://schemas.openxmlformats.org/wordprocessingml/2006/main" xmlns:w14="http://schemas.microsoft.com/office/word/2010/wordml" xmlns:w15="http://schemas.microsoft.com/office/word/2012/wordml" mc:Ignorable="w14 w15 wp14">
+<w:styles xmlns:mc="http://schemas.openxmlformats.org/markup-compatibility/2006" xmlns:r="http://schemas.openxmlformats.org/officeDocument/2006/relationships" xmlns:w="http://schemas.openxmlformats.org/wordprocessingml/2006/main" xmlns:w14="http://schemas.microsoft.com/office/word/2010/wordml" xmlns:w15="http://schemas.microsoft.com/office/word/2012/wordml" xmlns:w16cex="http://schemas.microsoft.com/office/word/2018/wordml/cex" xmlns:w16cid="http://schemas.microsoft.com/office/word/2016/wordml/cid" xmlns:w16="http://schemas.microsoft.com/office/word/2018/wordml" xmlns:w16sdtdh="http://schemas.microsoft.com/office/word/2020/wordml/sdtdatahash" xmlns:w16se="http://schemas.microsoft.com/office/word/2015/wordml/symex" mc:Ignorable="w14 w15 w16se w16cid w16 w16cex w16sdtdh">
   <w:docDefaults>
     <w:rPrDefault>
       <w:rPr>
-        <w:rFonts w:asciiTheme="minorHAnsi" w:hAnsiTheme="minorHAnsi" w:eastAsiaTheme="minorHAnsi" w:cstheme="minorBidi"/>
+        <w:rFonts w:asciiTheme="minorHAnsi" w:eastAsiaTheme="minorHAnsi" w:hAnsiTheme="minorHAnsi" w:cstheme="minorBidi"/>
         <w:sz w:val="22"/>
         <w:szCs w:val="22"/>
         <w:lang w:val="en-GB" w:eastAsia="en-US" w:bidi="ar-SA"/>
@@ -714,17 +457,17 @@
       </w:pPr>
     </w:pPrDefault>
   </w:docDefaults>
-  <w:latentStyles w:defLockedState="0" w:defUIPriority="99" w:defSemiHidden="0" w:defUnhideWhenUsed="0" w:defQFormat="0" w:count="371">
+  <w:latentStyles w:defLockedState="0" w:defUIPriority="99" w:defSemiHidden="0" w:defUnhideWhenUsed="0" w:defQFormat="0" w:count="376">
     <w:lsdException w:name="Normal" w:uiPriority="0" w:qFormat="1"/>
     <w:lsdException w:name="heading 1" w:uiPriority="9" w:qFormat="1"/>
-    <w:lsdException w:name="heading 2" w:uiPriority="9" w:semiHidden="1" w:unhideWhenUsed="1" w:qFormat="1"/>
-    <w:lsdException w:name="heading 3" w:uiPriority="9" w:semiHidden="1" w:unhideWhenUsed="1" w:qFormat="1"/>
-    <w:lsdException w:name="heading 4" w:uiPriority="9" w:semiHidden="1" w:unhideWhenUsed="1" w:qFormat="1"/>
-    <w:lsdException w:name="heading 5" w:uiPriority="9" w:semiHidden="1" w:unhideWhenUsed="1" w:qFormat="1"/>
-    <w:lsdException w:name="heading 6" w:uiPriority="9" w:semiHidden="1" w:unhideWhenUsed="1" w:qFormat="1"/>
-    <w:lsdException w:name="heading 7" w:uiPriority="9" w:semiHidden="1" w:unhideWhenUsed="1" w:qFormat="1"/>
-    <w:lsdException w:name="heading 8" w:uiPriority="9" w:semiHidden="1" w:unhideWhenUsed="1" w:qFormat="1"/>
-    <w:lsdException w:name="heading 9" w:uiPriority="9" w:semiHidden="1" w:unhideWhenUsed="1" w:qFormat="1"/>
+    <w:lsdException w:name="heading 2" w:semiHidden="1" w:uiPriority="9" w:unhideWhenUsed="1" w:qFormat="1"/>
+    <w:lsdException w:name="heading 3" w:semiHidden="1" w:uiPriority="9" w:unhideWhenUsed="1" w:qFormat="1"/>
+    <w:lsdException w:name="heading 4" w:semiHidden="1" w:uiPriority="9" w:unhideWhenUsed="1" w:qFormat="1"/>
+    <w:lsdException w:name="heading 5" w:semiHidden="1" w:uiPriority="9" w:unhideWhenUsed="1" w:qFormat="1"/>
+    <w:lsdException w:name="heading 6" w:semiHidden="1" w:uiPriority="9" w:unhideWhenUsed="1" w:qFormat="1"/>
+    <w:lsdException w:name="heading 7" w:semiHidden="1" w:uiPriority="9" w:unhideWhenUsed="1" w:qFormat="1"/>
+    <w:lsdException w:name="heading 8" w:semiHidden="1" w:uiPriority="9" w:unhideWhenUsed="1" w:qFormat="1"/>
+    <w:lsdException w:name="heading 9" w:semiHidden="1" w:uiPriority="9" w:unhideWhenUsed="1" w:qFormat="1"/>
     <w:lsdException w:name="index 1" w:semiHidden="1" w:unhideWhenUsed="1"/>
     <w:lsdException w:name="index 2" w:semiHidden="1" w:unhideWhenUsed="1"/>
     <w:lsdException w:name="index 3" w:semiHidden="1" w:unhideWhenUsed="1"/>
@@ -734,22 +477,22 @@
     <w:lsdException w:name="index 7" w:semiHidden="1" w:unhideWhenUsed="1"/>
     <w:lsdException w:name="index 8" w:semiHidden="1" w:unhideWhenUsed="1"/>
     <w:lsdException w:name="index 9" w:semiHidden="1" w:unhideWhenUsed="1"/>
-    <w:lsdException w:name="toc 1" w:uiPriority="39" w:semiHidden="1" w:unhideWhenUsed="1"/>
-    <w:lsdException w:name="toc 2" w:uiPriority="39" w:semiHidden="1" w:unhideWhenUsed="1"/>
-    <w:lsdException w:name="toc 3" w:uiPriority="39" w:semiHidden="1" w:unhideWhenUsed="1"/>
-    <w:lsdException w:name="toc 4" w:uiPriority="39" w:semiHidden="1" w:unhideWhenUsed="1"/>
-    <w:lsdException w:name="toc 5" w:uiPriority="39" w:semiHidden="1" w:unhideWhenUsed="1"/>
-    <w:lsdException w:name="toc 6" w:uiPriority="39" w:semiHidden="1" w:unhideWhenUsed="1"/>
-    <w:lsdException w:name="toc 7" w:uiPriority="39" w:semiHidden="1" w:unhideWhenUsed="1"/>
-    <w:lsdException w:name="toc 8" w:uiPriority="39" w:semiHidden="1" w:unhideWhenUsed="1"/>
-    <w:lsdException w:name="toc 9" w:uiPriority="39" w:semiHidden="1" w:unhideWhenUsed="1"/>
+    <w:lsdException w:name="toc 1" w:semiHidden="1" w:uiPriority="39" w:unhideWhenUsed="1"/>
+    <w:lsdException w:name="toc 2" w:semiHidden="1" w:uiPriority="39" w:unhideWhenUsed="1"/>
+    <w:lsdException w:name="toc 3" w:semiHidden="1" w:uiPriority="39" w:unhideWhenUsed="1"/>
+    <w:lsdException w:name="toc 4" w:semiHidden="1" w:uiPriority="39" w:unhideWhenUsed="1"/>
+    <w:lsdException w:name="toc 5" w:semiHidden="1" w:uiPriority="39" w:unhideWhenUsed="1"/>
+    <w:lsdException w:name="toc 6" w:semiHidden="1" w:uiPriority="39" w:unhideWhenUsed="1"/>
+    <w:lsdException w:name="toc 7" w:semiHidden="1" w:uiPriority="39" w:unhideWhenUsed="1"/>
+    <w:lsdException w:name="toc 8" w:semiHidden="1" w:uiPriority="39" w:unhideWhenUsed="1"/>
+    <w:lsdException w:name="toc 9" w:semiHidden="1" w:uiPriority="39" w:unhideWhenUsed="1"/>
     <w:lsdException w:name="Normal Indent" w:semiHidden="1" w:unhideWhenUsed="1"/>
     <w:lsdException w:name="footnote text" w:semiHidden="1" w:unhideWhenUsed="1"/>
     <w:lsdException w:name="annotation text" w:semiHidden="1" w:unhideWhenUsed="1"/>
     <w:lsdException w:name="header" w:semiHidden="1" w:unhideWhenUsed="1"/>
     <w:lsdException w:name="footer" w:semiHidden="1" w:unhideWhenUsed="1"/>
     <w:lsdException w:name="index heading" w:semiHidden="1" w:unhideWhenUsed="1"/>
-    <w:lsdException w:name="caption" w:uiPriority="35" w:semiHidden="1" w:unhideWhenUsed="1" w:qFormat="1"/>
+    <w:lsdException w:name="caption" w:semiHidden="1" w:uiPriority="35" w:unhideWhenUsed="1" w:qFormat="1"/>
     <w:lsdException w:name="table of figures" w:semiHidden="1" w:unhideWhenUsed="1"/>
     <w:lsdException w:name="envelope address" w:semiHidden="1" w:unhideWhenUsed="1"/>
     <w:lsdException w:name="envelope return" w:semiHidden="1" w:unhideWhenUsed="1"/>
@@ -780,7 +523,7 @@
     <w:lsdException w:name="Title" w:uiPriority="10" w:qFormat="1"/>
     <w:lsdException w:name="Closing" w:semiHidden="1" w:unhideWhenUsed="1"/>
     <w:lsdException w:name="Signature" w:semiHidden="1" w:unhideWhenUsed="1"/>
-    <w:lsdException w:name="Default Paragraph Font" w:uiPriority="1" w:semiHidden="1" w:unhideWhenUsed="1"/>
+    <w:lsdException w:name="Default Paragraph Font" w:semiHidden="1" w:uiPriority="1" w:unhideWhenUsed="1"/>
     <w:lsdException w:name="Body Text" w:semiHidden="1" w:unhideWhenUsed="1"/>
     <w:lsdException w:name="Body Text Indent" w:semiHidden="1" w:unhideWhenUsed="1"/>
     <w:lsdException w:name="List Continue" w:semiHidden="1" w:unhideWhenUsed="1"/>
@@ -820,7 +563,6 @@
     <w:lsdException w:name="HTML Sample" w:semiHidden="1" w:unhideWhenUsed="1"/>
     <w:lsdException w:name="HTML Typewriter" w:semiHidden="1" w:unhideWhenUsed="1"/>
     <w:lsdException w:name="HTML Variable" w:semiHidden="1" w:unhideWhenUsed="1"/>
-    <w:lsdException w:name="Normal Table" w:semiHidden="1" w:unhideWhenUsed="1"/>
     <w:lsdException w:name="annotation subject" w:semiHidden="1" w:unhideWhenUsed="1"/>
     <w:lsdException w:name="No List" w:semiHidden="1" w:unhideWhenUsed="1"/>
     <w:lsdException w:name="Outline List 1" w:semiHidden="1" w:unhideWhenUsed="1"/>
@@ -863,11 +605,8 @@
     <w:lsdException w:name="Table Contemporary" w:semiHidden="1" w:unhideWhenUsed="1"/>
     <w:lsdException w:name="Table Elegant" w:semiHidden="1" w:unhideWhenUsed="1"/>
     <w:lsdException w:name="Table Professional" w:semiHidden="1" w:unhideWhenUsed="1"/>
-    <w:lsdException w:name="Table Subtle 1" w:semiHidden="1" w:unhideWhenUsed="1"/>
     <w:lsdException w:name="Table Subtle 2" w:semiHidden="1" w:unhideWhenUsed="1"/>
     <w:lsdException w:name="Table Web 1" w:semiHidden="1" w:unhideWhenUsed="1"/>
-    <w:lsdException w:name="Table Web 2" w:semiHidden="1" w:unhideWhenUsed="1"/>
-    <w:lsdException w:name="Table Web 3" w:semiHidden="1" w:unhideWhenUsed="1"/>
     <w:lsdException w:name="Balloon Text" w:semiHidden="1" w:unhideWhenUsed="1"/>
     <w:lsdException w:name="Table Grid" w:uiPriority="39"/>
     <w:lsdException w:name="Table Theme" w:semiHidden="1" w:unhideWhenUsed="1"/>
@@ -980,8 +719,8 @@
     <w:lsdException w:name="Subtle Reference" w:uiPriority="31" w:qFormat="1"/>
     <w:lsdException w:name="Intense Reference" w:uiPriority="32" w:qFormat="1"/>
     <w:lsdException w:name="Book Title" w:uiPriority="33" w:qFormat="1"/>
-    <w:lsdException w:name="Bibliography" w:uiPriority="37" w:semiHidden="1" w:unhideWhenUsed="1"/>
-    <w:lsdException w:name="TOC Heading" w:uiPriority="39" w:semiHidden="1" w:unhideWhenUsed="1" w:qFormat="1"/>
+    <w:lsdException w:name="Bibliography" w:semiHidden="1" w:uiPriority="37" w:unhideWhenUsed="1"/>
+    <w:lsdException w:name="TOC Heading" w:semiHidden="1" w:uiPriority="39" w:unhideWhenUsed="1" w:qFormat="1"/>
     <w:lsdException w:name="Plain Table 1" w:uiPriority="41"/>
     <w:lsdException w:name="Plain Table 2" w:uiPriority="42"/>
     <w:lsdException w:name="Plain Table 3" w:uiPriority="43"/>
@@ -1086,18 +825,23 @@
     <w:lsdException w:name="List Table 5 Dark Accent 6" w:uiPriority="50"/>
     <w:lsdException w:name="List Table 6 Colorful Accent 6" w:uiPriority="51"/>
     <w:lsdException w:name="List Table 7 Colorful Accent 6" w:uiPriority="52"/>
+    <w:lsdException w:name="Mention" w:semiHidden="1" w:unhideWhenUsed="1"/>
+    <w:lsdException w:name="Smart Hyperlink" w:semiHidden="1" w:unhideWhenUsed="1"/>
+    <w:lsdException w:name="Hashtag" w:semiHidden="1" w:unhideWhenUsed="1"/>
+    <w:lsdException w:name="Unresolved Mention" w:semiHidden="1" w:unhideWhenUsed="1"/>
+    <w:lsdException w:name="Smart Link" w:semiHidden="1" w:unhideWhenUsed="1"/>
   </w:latentStyles>
-  <w:style w:type="paragraph" w:styleId="Normal" w:default="1">
+  <w:style w:type="paragraph" w:default="1" w:styleId="Normal">
     <w:name w:val="Normal"/>
     <w:qFormat/>
   </w:style>
-  <w:style w:type="character" w:styleId="DefaultParagraphFont" w:default="1">
+  <w:style w:type="character" w:default="1" w:styleId="DefaultParagraphFont">
     <w:name w:val="Default Paragraph Font"/>
     <w:uiPriority w:val="1"/>
     <w:semiHidden/>
     <w:unhideWhenUsed/>
   </w:style>
-  <w:style w:type="table" w:styleId="TableNormal" w:default="1">
+  <w:style w:type="table" w:default="1" w:styleId="TableNormal">
     <w:name w:val="Normal Table"/>
     <w:uiPriority w:val="99"/>
     <w:semiHidden/>
@@ -1112,20 +856,20 @@
       </w:tblCellMar>
     </w:tblPr>
   </w:style>
-  <w:style w:type="numbering" w:styleId="NoList" w:default="1">
+  <w:style w:type="numbering" w:default="1" w:styleId="NoList">
     <w:name w:val="No List"/>
     <w:uiPriority w:val="99"/>
     <w:semiHidden/>
     <w:unhideWhenUsed/>
   </w:style>
-  <w:style xmlns:w14="http://schemas.microsoft.com/office/word/2010/wordml" xmlns:mc="http://schemas.openxmlformats.org/markup-compatibility/2006" xmlns:w="http://schemas.openxmlformats.org/wordprocessingml/2006/main" w:type="paragraph" w:styleId="ListParagraph" mc:Ignorable="w14">
-    <w:name xmlns:w="http://schemas.openxmlformats.org/wordprocessingml/2006/main" w:val="List Paragraph"/>
-    <w:basedOn xmlns:w="http://schemas.openxmlformats.org/wordprocessingml/2006/main" w:val="Normal"/>
-    <w:uiPriority xmlns:w="http://schemas.openxmlformats.org/wordprocessingml/2006/main" w:val="34"/>
-    <w:qFormat xmlns:w="http://schemas.openxmlformats.org/wordprocessingml/2006/main"/>
-    <w:pPr xmlns:w="http://schemas.openxmlformats.org/wordprocessingml/2006/main">
-      <w:ind xmlns:w="http://schemas.openxmlformats.org/wordprocessingml/2006/main" w:left="720"/>
-      <w:contextualSpacing xmlns:w="http://schemas.openxmlformats.org/wordprocessingml/2006/main"/>
+  <w:style w:type="paragraph" w:styleId="ListParagraph">
+    <w:name w:val="List Paragraph"/>
+    <w:basedOn w:val="Normal"/>
+    <w:uiPriority w:val="34"/>
+    <w:qFormat/>
+    <w:pPr>
+      <w:ind w:left="720"/>
+      <w:contextualSpacing/>
     </w:pPr>
   </w:style>
 </w:styles>
@@ -1570,15 +1314,6 @@
 </file>
 
 <file path=customXml/item2.xml><?xml version="1.0" encoding="utf-8"?>
-<?mso-contentType ?>
-<FormTemplates xmlns="http://schemas.microsoft.com/sharepoint/v3/contenttype/forms">
-  <Display>DocumentLibraryForm</Display>
-  <Edit>DocumentLibraryForm</Edit>
-  <New>DocumentLibraryForm</New>
-</FormTemplates>
-</file>
-
-<file path=customXml/item3.xml><?xml version="1.0" encoding="utf-8"?>
 <p:properties xmlns:p="http://schemas.microsoft.com/office/2006/metadata/properties" xmlns:xsi="http://www.w3.org/2001/XMLSchema-instance" xmlns:pc="http://schemas.microsoft.com/office/infopath/2007/PartnerControls">
   <documentManagement>
     <TaxCatchAll xmlns="03c65729-f0fe-499a-8ecd-c54bfd8864e8" xsi:nil="true"/>
@@ -1589,14 +1324,49 @@
 </p:properties>
 </file>
 
+<file path=customXml/item3.xml><?xml version="1.0" encoding="utf-8"?>
+<?mso-contentType ?>
+<FormTemplates xmlns="http://schemas.microsoft.com/sharepoint/v3/contenttype/forms">
+  <Display>DocumentLibraryForm</Display>
+  <Edit>DocumentLibraryForm</Edit>
+  <New>DocumentLibraryForm</New>
+</FormTemplates>
+</file>
+
 <file path=customXml/itemProps1.xml><?xml version="1.0" encoding="utf-8"?>
-<ds:datastoreItem xmlns:ds="http://schemas.openxmlformats.org/officeDocument/2006/customXml" ds:itemID="{9E73F114-DB85-49A4-AC03-B76034A53D94}"/>
+<ds:datastoreItem xmlns:ds="http://schemas.openxmlformats.org/officeDocument/2006/customXml" ds:itemID="{9E73F114-DB85-49A4-AC03-B76034A53D94}">
+  <ds:schemaRefs>
+    <ds:schemaRef ds:uri="http://schemas.microsoft.com/office/2006/metadata/contentType"/>
+    <ds:schemaRef ds:uri="http://schemas.microsoft.com/office/2006/metadata/properties/metaAttributes"/>
+    <ds:schemaRef ds:uri="http://www.w3.org/2001/XMLSchema"/>
+    <ds:schemaRef ds:uri="http://schemas.microsoft.com/office/2006/metadata/properties"/>
+    <ds:schemaRef ds:uri="7849ce71-8023-4154-9e70-3ac1dea37753"/>
+    <ds:schemaRef ds:uri="03c65729-f0fe-499a-8ecd-c54bfd8864e8"/>
+    <ds:schemaRef ds:uri="http://schemas.microsoft.com/office/2006/documentManagement/types"/>
+    <ds:schemaRef ds:uri="http://schemas.microsoft.com/office/infopath/2007/PartnerControls"/>
+    <ds:schemaRef ds:uri="http://schemas.openxmlformats.org/package/2006/metadata/core-properties"/>
+    <ds:schemaRef ds:uri="http://purl.org/dc/elements/1.1/"/>
+    <ds:schemaRef ds:uri="http://purl.org/dc/terms/"/>
+    <ds:schemaRef ds:uri="http://schemas.microsoft.com/internal/obd"/>
+  </ds:schemaRefs>
+</ds:datastoreItem>
 </file>
 
 <file path=customXml/itemProps2.xml><?xml version="1.0" encoding="utf-8"?>
-<ds:datastoreItem xmlns:ds="http://schemas.openxmlformats.org/officeDocument/2006/customXml" ds:itemID="{25BB21FF-3D36-42AC-9F80-0DF3839B9BDE}"/>
+<ds:datastoreItem xmlns:ds="http://schemas.openxmlformats.org/officeDocument/2006/customXml" ds:itemID="{D25363BF-4B97-47FA-B978-1CB61736FD77}">
+  <ds:schemaRefs>
+    <ds:schemaRef ds:uri="http://schemas.microsoft.com/office/2006/metadata/properties"/>
+    <ds:schemaRef ds:uri="http://schemas.microsoft.com/office/infopath/2007/PartnerControls"/>
+    <ds:schemaRef ds:uri="03c65729-f0fe-499a-8ecd-c54bfd8864e8"/>
+    <ds:schemaRef ds:uri="7849ce71-8023-4154-9e70-3ac1dea37753"/>
+  </ds:schemaRefs>
+</ds:datastoreItem>
 </file>
 
 <file path=customXml/itemProps3.xml><?xml version="1.0" encoding="utf-8"?>
-<ds:datastoreItem xmlns:ds="http://schemas.openxmlformats.org/officeDocument/2006/customXml" ds:itemID="{D25363BF-4B97-47FA-B978-1CB61736FD77}"/>
+<ds:datastoreItem xmlns:ds="http://schemas.openxmlformats.org/officeDocument/2006/customXml" ds:itemID="{25BB21FF-3D36-42AC-9F80-0DF3839B9BDE}">
+  <ds:schemaRefs>
+    <ds:schemaRef ds:uri="http://schemas.microsoft.com/sharepoint/v3/contenttype/forms"/>
+  </ds:schemaRefs>
+</ds:datastoreItem>
 </file>
</xml_diff>